<commit_message>
final version for report
</commit_message>
<xml_diff>
--- a/report.docx
+++ b/report.docx
@@ -13,7 +13,15 @@
         <w:t xml:space="preserve"> </w:t>
       </w:r>
       <w:r>
-        <w:t>on the Adience dataset</w:t>
+        <w:t xml:space="preserve">on the </w:t>
+      </w:r>
+      <w:proofErr w:type="spellStart"/>
+      <w:r>
+        <w:t>Adience</w:t>
+      </w:r>
+      <w:proofErr w:type="spellEnd"/>
+      <w:r>
+        <w:t xml:space="preserve"> dataset</w:t>
       </w:r>
     </w:p>
     <w:p>
@@ -58,7 +66,15 @@
         </w:sdtContent>
       </w:sdt>
       <w:r>
-        <w:t xml:space="preserve"> to calculate features of the faces provided in the adience dataset </w:t>
+        <w:t xml:space="preserve"> to calculate features of the faces provided in the </w:t>
+      </w:r>
+      <w:proofErr w:type="spellStart"/>
+      <w:r>
+        <w:t>adience</w:t>
+      </w:r>
+      <w:proofErr w:type="spellEnd"/>
+      <w:r>
+        <w:t xml:space="preserve"> dataset </w:t>
       </w:r>
       <w:sdt>
         <w:sdtPr>
@@ -190,7 +206,15 @@
         <w:jc w:val="both"/>
       </w:pPr>
       <w:r>
-        <w:t>In order to compute features for the adience data set I used an already trained set of features which were trained on the unrestricted Labeled Faces in the Wild (LFW) data set</w:t>
+        <w:t xml:space="preserve">In order to compute features for the </w:t>
+      </w:r>
+      <w:proofErr w:type="spellStart"/>
+      <w:r>
+        <w:t>adience</w:t>
+      </w:r>
+      <w:proofErr w:type="spellEnd"/>
+      <w:r>
+        <w:t xml:space="preserve"> data set I used an already trained set of features which were trained on the unrestricted Labeled Faces in the Wild (LFW) data set</w:t>
       </w:r>
       <w:r>
         <w:t>.</w:t>
@@ -216,7 +240,15 @@
         <w:t xml:space="preserve"> with k=5</w:t>
       </w:r>
       <w:r>
-        <w:t xml:space="preserve"> using the provided folds by the adience dataset. I optimized the C parameter (or lambda = 1/C) to find the value that provides the smallest error C = 40 (lambda = 0.025)</w:t>
+        <w:t xml:space="preserve"> using the provided folds by the </w:t>
+      </w:r>
+      <w:proofErr w:type="spellStart"/>
+      <w:r>
+        <w:t>adience</w:t>
+      </w:r>
+      <w:proofErr w:type="spellEnd"/>
+      <w:r>
+        <w:t xml:space="preserve"> dataset. I optimized the C parameter (or lambda = 1/C) to find the value that provides the smallest error C = 40 (lambda = 0.025)</w:t>
       </w:r>
       <w:r>
         <w:t xml:space="preserve"> </w:t>
@@ -477,29 +509,6 @@
       </w:tr>
       <w:tr>
         <w:trPr>
-          <w:trHeight w:val="245"/>
-        </w:trPr>
-        <w:tc>
-          <w:tcPr>
-            <w:tcW w:w="1838" w:type="dxa"/>
-          </w:tcPr>
-          <w:p/>
-        </w:tc>
-        <w:tc>
-          <w:tcPr>
-            <w:tcW w:w="992" w:type="dxa"/>
-          </w:tcPr>
-          <w:p/>
-        </w:tc>
-        <w:tc>
-          <w:tcPr>
-            <w:tcW w:w="1040" w:type="dxa"/>
-          </w:tcPr>
-          <w:p/>
-        </w:tc>
-      </w:tr>
-      <w:tr>
-        <w:trPr>
           <w:trHeight w:val="253"/>
         </w:trPr>
         <w:tc>
@@ -510,8 +519,6 @@
             <w:r>
               <w:t>With FVF</w:t>
             </w:r>
-            <w:bookmarkStart w:id="0" w:name="_GoBack"/>
-            <w:bookmarkEnd w:id="0"/>
             <w:sdt>
               <w:sdtPr>
                 <w:id w:val="-491415219"/>
@@ -577,7 +584,13 @@
         </w:tc>
       </w:tr>
     </w:tbl>
-    <w:p/>
+    <w:p>
+      <w:pPr>
+        <w:rPr>
+          <w:lang w:val="de-AT"/>
+        </w:rPr>
+      </w:pPr>
+    </w:p>
     <w:p/>
     <w:p/>
     <w:p>
@@ -586,16 +599,729 @@
       </w:pPr>
       <w:r>
         <w:lastRenderedPageBreak/>
-        <w:t>Problems</w:t>
-      </w:r>
+        <w:t>Qualitative results</w:t>
+      </w:r>
+    </w:p>
+    <w:p/>
+    <w:tbl>
+      <w:tblPr>
+        <w:tblStyle w:val="TableGrid"/>
+        <w:tblW w:w="0" w:type="auto"/>
+        <w:tblLook w:val="04A0" w:firstRow="1" w:lastRow="0" w:firstColumn="1" w:lastColumn="0" w:noHBand="0" w:noVBand="1"/>
+      </w:tblPr>
+      <w:tblGrid>
+        <w:gridCol w:w="4675"/>
+        <w:gridCol w:w="4675"/>
+      </w:tblGrid>
+      <w:tr>
+        <w:tc>
+          <w:tcPr>
+            <w:tcW w:w="4675" w:type="dxa"/>
+          </w:tcPr>
+          <w:p>
+            <w:pPr>
+              <w:rPr>
+                <w:b/>
+                <w:sz w:val="28"/>
+                <w:szCs w:val="28"/>
+              </w:rPr>
+            </w:pPr>
+            <w:r>
+              <w:rPr>
+                <w:b/>
+                <w:sz w:val="28"/>
+                <w:szCs w:val="28"/>
+              </w:rPr>
+              <w:t>Right detections</w:t>
+            </w:r>
+          </w:p>
+        </w:tc>
+        <w:tc>
+          <w:tcPr>
+            <w:tcW w:w="4675" w:type="dxa"/>
+          </w:tcPr>
+          <w:p>
+            <w:pPr>
+              <w:rPr>
+                <w:b/>
+                <w:sz w:val="28"/>
+                <w:szCs w:val="28"/>
+              </w:rPr>
+            </w:pPr>
+            <w:r>
+              <w:rPr>
+                <w:b/>
+                <w:sz w:val="28"/>
+                <w:szCs w:val="28"/>
+              </w:rPr>
+              <w:t>Wrong detections</w:t>
+            </w:r>
+          </w:p>
+        </w:tc>
+      </w:tr>
+      <w:tr>
+        <w:tc>
+          <w:tcPr>
+            <w:tcW w:w="4675" w:type="dxa"/>
+          </w:tcPr>
+          <w:p>
+            <w:r>
+              <w:rPr>
+                <w:noProof/>
+                <w:lang w:val="de-AT" w:eastAsia="de-AT"/>
+              </w:rPr>
+              <w:drawing>
+                <wp:anchor distT="0" distB="0" distL="114300" distR="114300" simplePos="0" relativeHeight="251659264" behindDoc="0" locked="0" layoutInCell="1" allowOverlap="1">
+                  <wp:simplePos x="0" y="0"/>
+                  <wp:positionH relativeFrom="column">
+                    <wp:posOffset>2243</wp:posOffset>
+                  </wp:positionH>
+                  <wp:positionV relativeFrom="paragraph">
+                    <wp:posOffset>1017</wp:posOffset>
+                  </wp:positionV>
+                  <wp:extent cx="1083310" cy="1083310"/>
+                  <wp:effectExtent l="0" t="0" r="2540" b="2540"/>
+                  <wp:wrapSquare wrapText="bothSides"/>
+                  <wp:docPr id="5" name="Picture 5" descr="C:\Users\Andreas\AppData\Local\Microsoft\Windows\INetCache\Content.Word\male.png"/>
+                  <wp:cNvGraphicFramePr>
+                    <a:graphicFrameLocks xmlns:a="http://schemas.openxmlformats.org/drawingml/2006/main" noChangeAspect="1"/>
+                  </wp:cNvGraphicFramePr>
+                  <a:graphic xmlns:a="http://schemas.openxmlformats.org/drawingml/2006/main">
+                    <a:graphicData uri="http://schemas.openxmlformats.org/drawingml/2006/picture">
+                      <pic:pic xmlns:pic="http://schemas.openxmlformats.org/drawingml/2006/picture">
+                        <pic:nvPicPr>
+                          <pic:cNvPr id="0" name="Picture 16" descr="C:\Users\Andreas\AppData\Local\Microsoft\Windows\INetCache\Content.Word\male.png"/>
+                          <pic:cNvPicPr>
+                            <a:picLocks noChangeAspect="1" noChangeArrowheads="1"/>
+                          </pic:cNvPicPr>
+                        </pic:nvPicPr>
+                        <pic:blipFill>
+                          <a:blip r:embed="rId7">
+                            <a:extLst>
+                              <a:ext uri="{28A0092B-C50C-407E-A947-70E740481C1C}">
+                                <a14:useLocalDpi xmlns:a14="http://schemas.microsoft.com/office/drawing/2010/main" val="0"/>
+                              </a:ext>
+                            </a:extLst>
+                          </a:blip>
+                          <a:srcRect/>
+                          <a:stretch>
+                            <a:fillRect/>
+                          </a:stretch>
+                        </pic:blipFill>
+                        <pic:spPr bwMode="auto">
+                          <a:xfrm>
+                            <a:off x="0" y="0"/>
+                            <a:ext cx="1083310" cy="1083310"/>
+                          </a:xfrm>
+                          <a:prstGeom prst="rect">
+                            <a:avLst/>
+                          </a:prstGeom>
+                          <a:noFill/>
+                          <a:ln>
+                            <a:noFill/>
+                          </a:ln>
+                        </pic:spPr>
+                      </pic:pic>
+                    </a:graphicData>
+                  </a:graphic>
+                </wp:anchor>
+              </w:drawing>
+            </w:r>
+            <w:r>
+              <w:t xml:space="preserve"> The image is nicely aligned</w:t>
+            </w:r>
+          </w:p>
+        </w:tc>
+        <w:tc>
+          <w:tcPr>
+            <w:tcW w:w="4675" w:type="dxa"/>
+          </w:tcPr>
+          <w:p>
+            <w:r>
+              <w:rPr>
+                <w:noProof/>
+                <w:lang w:val="de-AT" w:eastAsia="de-AT"/>
+              </w:rPr>
+              <w:drawing>
+                <wp:anchor distT="0" distB="0" distL="114300" distR="114300" simplePos="0" relativeHeight="251660288" behindDoc="0" locked="0" layoutInCell="1" allowOverlap="1">
+                  <wp:simplePos x="0" y="0"/>
+                  <wp:positionH relativeFrom="column">
+                    <wp:posOffset>-1189</wp:posOffset>
+                  </wp:positionH>
+                  <wp:positionV relativeFrom="paragraph">
+                    <wp:posOffset>1017</wp:posOffset>
+                  </wp:positionV>
+                  <wp:extent cx="1083310" cy="1083310"/>
+                  <wp:effectExtent l="0" t="0" r="2540" b="2540"/>
+                  <wp:wrapSquare wrapText="bothSides"/>
+                  <wp:docPr id="1" name="Picture 1" descr="C:\Users\Andreas\AppData\Local\Microsoft\Windows\INetCache\Content.Word\laughing.png"/>
+                  <wp:cNvGraphicFramePr>
+                    <a:graphicFrameLocks xmlns:a="http://schemas.openxmlformats.org/drawingml/2006/main" noChangeAspect="1"/>
+                  </wp:cNvGraphicFramePr>
+                  <a:graphic xmlns:a="http://schemas.openxmlformats.org/drawingml/2006/main">
+                    <a:graphicData uri="http://schemas.openxmlformats.org/drawingml/2006/picture">
+                      <pic:pic xmlns:pic="http://schemas.openxmlformats.org/drawingml/2006/picture">
+                        <pic:nvPicPr>
+                          <pic:cNvPr id="0" name="Picture 4" descr="C:\Users\Andreas\AppData\Local\Microsoft\Windows\INetCache\Content.Word\laughing.png"/>
+                          <pic:cNvPicPr>
+                            <a:picLocks noChangeAspect="1" noChangeArrowheads="1"/>
+                          </pic:cNvPicPr>
+                        </pic:nvPicPr>
+                        <pic:blipFill>
+                          <a:blip r:embed="rId8">
+                            <a:extLst>
+                              <a:ext uri="{28A0092B-C50C-407E-A947-70E740481C1C}">
+                                <a14:useLocalDpi xmlns:a14="http://schemas.microsoft.com/office/drawing/2010/main" val="0"/>
+                              </a:ext>
+                            </a:extLst>
+                          </a:blip>
+                          <a:srcRect/>
+                          <a:stretch>
+                            <a:fillRect/>
+                          </a:stretch>
+                        </pic:blipFill>
+                        <pic:spPr bwMode="auto">
+                          <a:xfrm>
+                            <a:off x="0" y="0"/>
+                            <a:ext cx="1083310" cy="1083310"/>
+                          </a:xfrm>
+                          <a:prstGeom prst="rect">
+                            <a:avLst/>
+                          </a:prstGeom>
+                          <a:noFill/>
+                          <a:ln>
+                            <a:noFill/>
+                          </a:ln>
+                        </pic:spPr>
+                      </pic:pic>
+                    </a:graphicData>
+                  </a:graphic>
+                </wp:anchor>
+              </w:drawing>
+            </w:r>
+            <w:r>
+              <w:t xml:space="preserve">The image is very difficult even for me to properly classify (ground truth is female). The out of plane face and the big face deforming open mouth, make this a very difficult (as in probably few similar images in </w:t>
+            </w:r>
+            <w:proofErr w:type="spellStart"/>
+            <w:r>
+              <w:t>trainingset</w:t>
+            </w:r>
+            <w:proofErr w:type="spellEnd"/>
+            <w:r>
+              <w:t>), image to classify.</w:t>
+            </w:r>
+          </w:p>
+        </w:tc>
+      </w:tr>
+      <w:tr>
+        <w:tc>
+          <w:tcPr>
+            <w:tcW w:w="4675" w:type="dxa"/>
+          </w:tcPr>
+          <w:p>
+            <w:r>
+              <w:rPr>
+                <w:noProof/>
+                <w:lang w:val="de-AT" w:eastAsia="de-AT"/>
+              </w:rPr>
+              <w:drawing>
+                <wp:anchor distT="0" distB="0" distL="114300" distR="114300" simplePos="0" relativeHeight="251658240" behindDoc="0" locked="0" layoutInCell="1" allowOverlap="1">
+                  <wp:simplePos x="0" y="0"/>
+                  <wp:positionH relativeFrom="column">
+                    <wp:posOffset>2243</wp:posOffset>
+                  </wp:positionH>
+                  <wp:positionV relativeFrom="paragraph">
+                    <wp:posOffset>2459</wp:posOffset>
+                  </wp:positionV>
+                  <wp:extent cx="1078230" cy="1083310"/>
+                  <wp:effectExtent l="0" t="0" r="7620" b="2540"/>
+                  <wp:wrapSquare wrapText="bothSides"/>
+                  <wp:docPr id="6" name="Picture 6" descr="C:\Users\Andreas\AppData\Local\Microsoft\Windows\INetCache\Content.Word\male2.png"/>
+                  <wp:cNvGraphicFramePr>
+                    <a:graphicFrameLocks xmlns:a="http://schemas.openxmlformats.org/drawingml/2006/main" noChangeAspect="1"/>
+                  </wp:cNvGraphicFramePr>
+                  <a:graphic xmlns:a="http://schemas.openxmlformats.org/drawingml/2006/main">
+                    <a:graphicData uri="http://schemas.openxmlformats.org/drawingml/2006/picture">
+                      <pic:pic xmlns:pic="http://schemas.openxmlformats.org/drawingml/2006/picture">
+                        <pic:nvPicPr>
+                          <pic:cNvPr id="0" name="Picture 19" descr="C:\Users\Andreas\AppData\Local\Microsoft\Windows\INetCache\Content.Word\male2.png"/>
+                          <pic:cNvPicPr>
+                            <a:picLocks noChangeAspect="1" noChangeArrowheads="1"/>
+                          </pic:cNvPicPr>
+                        </pic:nvPicPr>
+                        <pic:blipFill>
+                          <a:blip r:embed="rId9">
+                            <a:extLst>
+                              <a:ext uri="{28A0092B-C50C-407E-A947-70E740481C1C}">
+                                <a14:useLocalDpi xmlns:a14="http://schemas.microsoft.com/office/drawing/2010/main" val="0"/>
+                              </a:ext>
+                            </a:extLst>
+                          </a:blip>
+                          <a:srcRect/>
+                          <a:stretch>
+                            <a:fillRect/>
+                          </a:stretch>
+                        </pic:blipFill>
+                        <pic:spPr bwMode="auto">
+                          <a:xfrm>
+                            <a:off x="0" y="0"/>
+                            <a:ext cx="1078230" cy="1083310"/>
+                          </a:xfrm>
+                          <a:prstGeom prst="rect">
+                            <a:avLst/>
+                          </a:prstGeom>
+                          <a:noFill/>
+                          <a:ln>
+                            <a:noFill/>
+                          </a:ln>
+                        </pic:spPr>
+                      </pic:pic>
+                    </a:graphicData>
+                  </a:graphic>
+                </wp:anchor>
+              </w:drawing>
+            </w:r>
+            <w:r>
+              <w:t>Since the first image is recognized correctly, it is logical a similar image is also properly classified</w:t>
+            </w:r>
+          </w:p>
+        </w:tc>
+        <w:tc>
+          <w:tcPr>
+            <w:tcW w:w="4675" w:type="dxa"/>
+          </w:tcPr>
+          <w:p>
+            <w:r>
+              <w:rPr>
+                <w:noProof/>
+                <w:lang w:val="de-AT" w:eastAsia="de-AT"/>
+              </w:rPr>
+              <w:drawing>
+                <wp:anchor distT="0" distB="0" distL="114300" distR="114300" simplePos="0" relativeHeight="251661312" behindDoc="0" locked="0" layoutInCell="1" allowOverlap="1">
+                  <wp:simplePos x="0" y="0"/>
+                  <wp:positionH relativeFrom="column">
+                    <wp:posOffset>-1189</wp:posOffset>
+                  </wp:positionH>
+                  <wp:positionV relativeFrom="paragraph">
+                    <wp:posOffset>2290</wp:posOffset>
+                  </wp:positionV>
+                  <wp:extent cx="1078230" cy="1083310"/>
+                  <wp:effectExtent l="0" t="0" r="7620" b="2540"/>
+                  <wp:wrapSquare wrapText="bothSides"/>
+                  <wp:docPr id="2" name="Picture 2" descr="C:\Users\Andreas\AppData\Local\Microsoft\Windows\INetCache\Content.Word\shouldbemale.png"/>
+                  <wp:cNvGraphicFramePr>
+                    <a:graphicFrameLocks xmlns:a="http://schemas.openxmlformats.org/drawingml/2006/main" noChangeAspect="1"/>
+                  </wp:cNvGraphicFramePr>
+                  <a:graphic xmlns:a="http://schemas.openxmlformats.org/drawingml/2006/main">
+                    <a:graphicData uri="http://schemas.openxmlformats.org/drawingml/2006/picture">
+                      <pic:pic xmlns:pic="http://schemas.openxmlformats.org/drawingml/2006/picture">
+                        <pic:nvPicPr>
+                          <pic:cNvPr id="0" name="Picture 7" descr="C:\Users\Andreas\AppData\Local\Microsoft\Windows\INetCache\Content.Word\shouldbemale.png"/>
+                          <pic:cNvPicPr>
+                            <a:picLocks noChangeAspect="1" noChangeArrowheads="1"/>
+                          </pic:cNvPicPr>
+                        </pic:nvPicPr>
+                        <pic:blipFill>
+                          <a:blip r:embed="rId10">
+                            <a:extLst>
+                              <a:ext uri="{28A0092B-C50C-407E-A947-70E740481C1C}">
+                                <a14:useLocalDpi xmlns:a14="http://schemas.microsoft.com/office/drawing/2010/main" val="0"/>
+                              </a:ext>
+                            </a:extLst>
+                          </a:blip>
+                          <a:srcRect/>
+                          <a:stretch>
+                            <a:fillRect/>
+                          </a:stretch>
+                        </pic:blipFill>
+                        <pic:spPr bwMode="auto">
+                          <a:xfrm>
+                            <a:off x="0" y="0"/>
+                            <a:ext cx="1078230" cy="1083310"/>
+                          </a:xfrm>
+                          <a:prstGeom prst="rect">
+                            <a:avLst/>
+                          </a:prstGeom>
+                          <a:noFill/>
+                          <a:ln>
+                            <a:noFill/>
+                          </a:ln>
+                        </pic:spPr>
+                      </pic:pic>
+                    </a:graphicData>
+                  </a:graphic>
+                </wp:anchor>
+              </w:drawing>
+            </w:r>
+            <w:r>
+              <w:t xml:space="preserve">Again the </w:t>
+            </w:r>
+            <w:proofErr w:type="gramStart"/>
+            <w:r>
+              <w:t>males</w:t>
+            </w:r>
+            <w:proofErr w:type="gramEnd"/>
+            <w:r>
+              <w:t xml:space="preserve"> mouth is an unusual deformation of the face. The feature extractor should be robust against this, nevertheless the quality of the image is also poor </w:t>
+            </w:r>
+            <w:r>
+              <w:t xml:space="preserve">(a lot of noise) </w:t>
+            </w:r>
+            <w:r>
+              <w:t>which might be another reason for the wrong classification.</w:t>
+            </w:r>
+          </w:p>
+        </w:tc>
+      </w:tr>
+      <w:tr>
+        <w:tc>
+          <w:tcPr>
+            <w:tcW w:w="4675" w:type="dxa"/>
+          </w:tcPr>
+          <w:p>
+            <w:r>
+              <w:rPr>
+                <w:noProof/>
+                <w:lang w:val="de-AT" w:eastAsia="de-AT"/>
+              </w:rPr>
+              <w:drawing>
+                <wp:anchor distT="0" distB="0" distL="114300" distR="114300" simplePos="0" relativeHeight="251664384" behindDoc="0" locked="0" layoutInCell="1" allowOverlap="1">
+                  <wp:simplePos x="0" y="0"/>
+                  <wp:positionH relativeFrom="column">
+                    <wp:posOffset>2243</wp:posOffset>
+                  </wp:positionH>
+                  <wp:positionV relativeFrom="paragraph">
+                    <wp:posOffset>2294</wp:posOffset>
+                  </wp:positionV>
+                  <wp:extent cx="1083310" cy="1083310"/>
+                  <wp:effectExtent l="0" t="0" r="2540" b="2540"/>
+                  <wp:wrapSquare wrapText="bothSides"/>
+                  <wp:docPr id="7" name="Picture 7" descr="C:\Users\Andreas\AppData\Local\Microsoft\Windows\INetCache\Content.Word\m.png"/>
+                  <wp:cNvGraphicFramePr>
+                    <a:graphicFrameLocks xmlns:a="http://schemas.openxmlformats.org/drawingml/2006/main" noChangeAspect="1"/>
+                  </wp:cNvGraphicFramePr>
+                  <a:graphic xmlns:a="http://schemas.openxmlformats.org/drawingml/2006/main">
+                    <a:graphicData uri="http://schemas.openxmlformats.org/drawingml/2006/picture">
+                      <pic:pic xmlns:pic="http://schemas.openxmlformats.org/drawingml/2006/picture">
+                        <pic:nvPicPr>
+                          <pic:cNvPr id="0" name="Picture 22" descr="C:\Users\Andreas\AppData\Local\Microsoft\Windows\INetCache\Content.Word\m.png"/>
+                          <pic:cNvPicPr>
+                            <a:picLocks noChangeAspect="1" noChangeArrowheads="1"/>
+                          </pic:cNvPicPr>
+                        </pic:nvPicPr>
+                        <pic:blipFill>
+                          <a:blip r:embed="rId11">
+                            <a:extLst>
+                              <a:ext uri="{28A0092B-C50C-407E-A947-70E740481C1C}">
+                                <a14:useLocalDpi xmlns:a14="http://schemas.microsoft.com/office/drawing/2010/main" val="0"/>
+                              </a:ext>
+                            </a:extLst>
+                          </a:blip>
+                          <a:srcRect/>
+                          <a:stretch>
+                            <a:fillRect/>
+                          </a:stretch>
+                        </pic:blipFill>
+                        <pic:spPr bwMode="auto">
+                          <a:xfrm>
+                            <a:off x="0" y="0"/>
+                            <a:ext cx="1083310" cy="1083310"/>
+                          </a:xfrm>
+                          <a:prstGeom prst="rect">
+                            <a:avLst/>
+                          </a:prstGeom>
+                          <a:noFill/>
+                          <a:ln>
+                            <a:noFill/>
+                          </a:ln>
+                        </pic:spPr>
+                      </pic:pic>
+                    </a:graphicData>
+                  </a:graphic>
+                </wp:anchor>
+              </w:drawing>
+            </w:r>
+            <w:r>
+              <w:t>This images is nice aligned and shows many hard contours and beard, I can imagine that these may be features more often found in men than women</w:t>
+            </w:r>
+          </w:p>
+        </w:tc>
+        <w:tc>
+          <w:tcPr>
+            <w:tcW w:w="4675" w:type="dxa"/>
+          </w:tcPr>
+          <w:p>
+            <w:r>
+              <w:rPr>
+                <w:noProof/>
+                <w:lang w:val="de-AT" w:eastAsia="de-AT"/>
+              </w:rPr>
+              <w:drawing>
+                <wp:anchor distT="0" distB="0" distL="114300" distR="114300" simplePos="0" relativeHeight="251662336" behindDoc="0" locked="0" layoutInCell="1" allowOverlap="1">
+                  <wp:simplePos x="0" y="0"/>
+                  <wp:positionH relativeFrom="column">
+                    <wp:posOffset>-1189</wp:posOffset>
+                  </wp:positionH>
+                  <wp:positionV relativeFrom="paragraph">
+                    <wp:posOffset>2294</wp:posOffset>
+                  </wp:positionV>
+                  <wp:extent cx="1067435" cy="1078230"/>
+                  <wp:effectExtent l="0" t="0" r="0" b="7620"/>
+                  <wp:wrapSquare wrapText="bothSides"/>
+                  <wp:docPr id="3" name="Picture 3" descr="C:\Users\Andreas\AppData\Local\Microsoft\Windows\INetCache\Content.Word\womanbadcondition.png"/>
+                  <wp:cNvGraphicFramePr>
+                    <a:graphicFrameLocks xmlns:a="http://schemas.openxmlformats.org/drawingml/2006/main" noChangeAspect="1"/>
+                  </wp:cNvGraphicFramePr>
+                  <a:graphic xmlns:a="http://schemas.openxmlformats.org/drawingml/2006/main">
+                    <a:graphicData uri="http://schemas.openxmlformats.org/drawingml/2006/picture">
+                      <pic:pic xmlns:pic="http://schemas.openxmlformats.org/drawingml/2006/picture">
+                        <pic:nvPicPr>
+                          <pic:cNvPr id="0" name="Picture 10" descr="C:\Users\Andreas\AppData\Local\Microsoft\Windows\INetCache\Content.Word\womanbadcondition.png"/>
+                          <pic:cNvPicPr>
+                            <a:picLocks noChangeAspect="1" noChangeArrowheads="1"/>
+                          </pic:cNvPicPr>
+                        </pic:nvPicPr>
+                        <pic:blipFill>
+                          <a:blip r:embed="rId12">
+                            <a:extLst>
+                              <a:ext uri="{28A0092B-C50C-407E-A947-70E740481C1C}">
+                                <a14:useLocalDpi xmlns:a14="http://schemas.microsoft.com/office/drawing/2010/main" val="0"/>
+                              </a:ext>
+                            </a:extLst>
+                          </a:blip>
+                          <a:srcRect/>
+                          <a:stretch>
+                            <a:fillRect/>
+                          </a:stretch>
+                        </pic:blipFill>
+                        <pic:spPr bwMode="auto">
+                          <a:xfrm>
+                            <a:off x="0" y="0"/>
+                            <a:ext cx="1067435" cy="1078230"/>
+                          </a:xfrm>
+                          <a:prstGeom prst="rect">
+                            <a:avLst/>
+                          </a:prstGeom>
+                          <a:noFill/>
+                          <a:ln>
+                            <a:noFill/>
+                          </a:ln>
+                        </pic:spPr>
+                      </pic:pic>
+                    </a:graphicData>
+                  </a:graphic>
+                </wp:anchor>
+              </w:drawing>
+            </w:r>
+            <w:r>
+              <w:t>This woman’s image is available in low resolution with large noise, this might be a reason for wrong classification.</w:t>
+            </w:r>
+          </w:p>
+        </w:tc>
+      </w:tr>
+      <w:tr>
+        <w:tc>
+          <w:tcPr>
+            <w:tcW w:w="4675" w:type="dxa"/>
+          </w:tcPr>
+          <w:p>
+            <w:r>
+              <w:rPr>
+                <w:noProof/>
+                <w:lang w:val="de-AT" w:eastAsia="de-AT"/>
+              </w:rPr>
+              <w:drawing>
+                <wp:anchor distT="0" distB="0" distL="114300" distR="114300" simplePos="0" relativeHeight="251663360" behindDoc="0" locked="0" layoutInCell="1" allowOverlap="1">
+                  <wp:simplePos x="0" y="0"/>
+                  <wp:positionH relativeFrom="column">
+                    <wp:posOffset>2243</wp:posOffset>
+                  </wp:positionH>
+                  <wp:positionV relativeFrom="paragraph">
+                    <wp:posOffset>2298</wp:posOffset>
+                  </wp:positionV>
+                  <wp:extent cx="1078230" cy="1083310"/>
+                  <wp:effectExtent l="0" t="0" r="7620" b="2540"/>
+                  <wp:wrapSquare wrapText="bothSides"/>
+                  <wp:docPr id="8" name="Picture 8" descr="C:\Users\Andreas\AppData\Local\Microsoft\Windows\INetCache\Content.Word\female.png"/>
+                  <wp:cNvGraphicFramePr>
+                    <a:graphicFrameLocks xmlns:a="http://schemas.openxmlformats.org/drawingml/2006/main" noChangeAspect="1"/>
+                  </wp:cNvGraphicFramePr>
+                  <a:graphic xmlns:a="http://schemas.openxmlformats.org/drawingml/2006/main">
+                    <a:graphicData uri="http://schemas.openxmlformats.org/drawingml/2006/picture">
+                      <pic:pic xmlns:pic="http://schemas.openxmlformats.org/drawingml/2006/picture">
+                        <pic:nvPicPr>
+                          <pic:cNvPr id="0" name="Picture 25" descr="C:\Users\Andreas\AppData\Local\Microsoft\Windows\INetCache\Content.Word\female.png"/>
+                          <pic:cNvPicPr>
+                            <a:picLocks noChangeAspect="1" noChangeArrowheads="1"/>
+                          </pic:cNvPicPr>
+                        </pic:nvPicPr>
+                        <pic:blipFill>
+                          <a:blip r:embed="rId13">
+                            <a:extLst>
+                              <a:ext uri="{28A0092B-C50C-407E-A947-70E740481C1C}">
+                                <a14:useLocalDpi xmlns:a14="http://schemas.microsoft.com/office/drawing/2010/main" val="0"/>
+                              </a:ext>
+                            </a:extLst>
+                          </a:blip>
+                          <a:srcRect/>
+                          <a:stretch>
+                            <a:fillRect/>
+                          </a:stretch>
+                        </pic:blipFill>
+                        <pic:spPr bwMode="auto">
+                          <a:xfrm>
+                            <a:off x="0" y="0"/>
+                            <a:ext cx="1078230" cy="1083310"/>
+                          </a:xfrm>
+                          <a:prstGeom prst="rect">
+                            <a:avLst/>
+                          </a:prstGeom>
+                          <a:noFill/>
+                          <a:ln>
+                            <a:noFill/>
+                          </a:ln>
+                        </pic:spPr>
+                      </pic:pic>
+                    </a:graphicData>
+                  </a:graphic>
+                </wp:anchor>
+              </w:drawing>
+            </w:r>
+            <w:r>
+              <w:t>The face is soft with smooth contours and big eyes, also it is nicely aligned.</w:t>
+            </w:r>
+          </w:p>
+        </w:tc>
+        <w:tc>
+          <w:tcPr>
+            <w:tcW w:w="4675" w:type="dxa"/>
+          </w:tcPr>
+          <w:p>
+            <w:r>
+              <w:rPr>
+                <w:noProof/>
+                <w:lang w:val="de-AT" w:eastAsia="de-AT"/>
+              </w:rPr>
+              <w:drawing>
+                <wp:anchor distT="0" distB="0" distL="114300" distR="114300" simplePos="0" relativeHeight="251665408" behindDoc="0" locked="0" layoutInCell="1" allowOverlap="1">
+                  <wp:simplePos x="0" y="0"/>
+                  <wp:positionH relativeFrom="column">
+                    <wp:posOffset>-1189</wp:posOffset>
+                  </wp:positionH>
+                  <wp:positionV relativeFrom="paragraph">
+                    <wp:posOffset>2298</wp:posOffset>
+                  </wp:positionV>
+                  <wp:extent cx="1073150" cy="1078230"/>
+                  <wp:effectExtent l="0" t="0" r="0" b="7620"/>
+                  <wp:wrapSquare wrapText="bothSides"/>
+                  <wp:docPr id="4" name="Picture 4" descr="C:\Users\Andreas\AppData\Local\Microsoft\Windows\INetCache\Content.Word\glasses.png"/>
+                  <wp:cNvGraphicFramePr>
+                    <a:graphicFrameLocks xmlns:a="http://schemas.openxmlformats.org/drawingml/2006/main" noChangeAspect="1"/>
+                  </wp:cNvGraphicFramePr>
+                  <a:graphic xmlns:a="http://schemas.openxmlformats.org/drawingml/2006/main">
+                    <a:graphicData uri="http://schemas.openxmlformats.org/drawingml/2006/picture">
+                      <pic:pic xmlns:pic="http://schemas.openxmlformats.org/drawingml/2006/picture">
+                        <pic:nvPicPr>
+                          <pic:cNvPr id="0" name="Picture 13" descr="C:\Users\Andreas\AppData\Local\Microsoft\Windows\INetCache\Content.Word\glasses.png"/>
+                          <pic:cNvPicPr>
+                            <a:picLocks noChangeAspect="1" noChangeArrowheads="1"/>
+                          </pic:cNvPicPr>
+                        </pic:nvPicPr>
+                        <pic:blipFill>
+                          <a:blip r:embed="rId14" cstate="print">
+                            <a:extLst>
+                              <a:ext uri="{28A0092B-C50C-407E-A947-70E740481C1C}">
+                                <a14:useLocalDpi xmlns:a14="http://schemas.microsoft.com/office/drawing/2010/main" val="0"/>
+                              </a:ext>
+                            </a:extLst>
+                          </a:blip>
+                          <a:srcRect/>
+                          <a:stretch>
+                            <a:fillRect/>
+                          </a:stretch>
+                        </pic:blipFill>
+                        <pic:spPr bwMode="auto">
+                          <a:xfrm>
+                            <a:off x="0" y="0"/>
+                            <a:ext cx="1073150" cy="1078230"/>
+                          </a:xfrm>
+                          <a:prstGeom prst="rect">
+                            <a:avLst/>
+                          </a:prstGeom>
+                          <a:noFill/>
+                          <a:ln>
+                            <a:noFill/>
+                          </a:ln>
+                        </pic:spPr>
+                      </pic:pic>
+                    </a:graphicData>
+                  </a:graphic>
+                </wp:anchor>
+              </w:drawing>
+            </w:r>
+            <w:r>
+              <w:t>Here the first reason for wrong classification are the glasses, which might produce features often found in images of women.</w:t>
+            </w:r>
+          </w:p>
+        </w:tc>
+      </w:tr>
+    </w:tbl>
+    <w:p/>
+    <w:p>
+      <w:pPr>
+        <w:pStyle w:val="Heading2"/>
+      </w:pPr>
     </w:p>
     <w:p>
-      <w:r>
-        <w:t>Long runtimes for feature calculation.</w:t>
+      <w:pPr>
+        <w:pStyle w:val="Heading2"/>
+      </w:pPr>
+      <w:r>
+        <w:t>Possible next steps</w:t>
       </w:r>
     </w:p>
-    <w:p/>
-    <w:p/>
+    <w:p>
+      <w:r>
+        <w:t xml:space="preserve">It would be good to calculate the feature codebook on both the LFW and </w:t>
+      </w:r>
+      <w:proofErr w:type="spellStart"/>
+      <w:r>
+        <w:t>adience</w:t>
+      </w:r>
+      <w:proofErr w:type="spellEnd"/>
+      <w:r>
+        <w:t xml:space="preserve"> </w:t>
+      </w:r>
+      <w:proofErr w:type="spellStart"/>
+      <w:r>
+        <w:t>trainingsset</w:t>
+      </w:r>
+      <w:proofErr w:type="spellEnd"/>
+      <w:r>
+        <w:t xml:space="preserve"> together to come up with a </w:t>
+      </w:r>
+      <w:proofErr w:type="spellStart"/>
+      <w:r>
+        <w:t>pretrained</w:t>
+      </w:r>
+      <w:proofErr w:type="spellEnd"/>
+      <w:r>
+        <w:t xml:space="preserve"> </w:t>
+      </w:r>
+      <w:proofErr w:type="spellStart"/>
+      <w:r>
+        <w:t>featureset</w:t>
+      </w:r>
+      <w:proofErr w:type="spellEnd"/>
+      <w:r>
+        <w:t xml:space="preserve"> based on more training data.</w:t>
+      </w:r>
+    </w:p>
+    <w:p>
+      <w:r>
+        <w:t>Another good idea might be to try different machine learning algorithms, I think a random forest might work well, because there are only two classes, of course a pruning technique should be used to reduce overfitting.</w:t>
+      </w:r>
+    </w:p>
     <w:p/>
     <w:sdt>
       <w:sdtPr>
@@ -637,7 +1363,12 @@
                 <w:jc w:val="both"/>
               </w:pPr>
               <w:r>
-                <w:t>References</w:t>
+                <w:t>Refere</w:t>
+              </w:r>
+              <w:bookmarkStart w:id="0" w:name="_GoBack"/>
+              <w:bookmarkEnd w:id="0"/>
+              <w:r>
+                <w:t>nces</w:t>
               </w:r>
             </w:p>
             <w:sdt>
@@ -681,7 +1412,7 @@
                   </w:tblGrid>
                   <w:tr>
                     <w:trPr>
-                      <w:divId w:val="283731619"/>
+                      <w:divId w:val="862397979"/>
                       <w:tblCellSpacing w:w="15" w:type="dxa"/>
                     </w:trPr>
                     <w:tc>
@@ -743,7 +1474,7 @@
                   </w:tr>
                   <w:tr>
                     <w:trPr>
-                      <w:divId w:val="283731619"/>
+                      <w:divId w:val="862397979"/>
                       <w:tblCellSpacing w:w="15" w:type="dxa"/>
                     </w:trPr>
                     <w:tc>
@@ -803,7 +1534,7 @@
                   </w:tr>
                   <w:tr>
                     <w:trPr>
-                      <w:divId w:val="283731619"/>
+                      <w:divId w:val="862397979"/>
                       <w:tblCellSpacing w:w="15" w:type="dxa"/>
                     </w:trPr>
                     <w:tc>
@@ -849,7 +1580,7 @@
                   </w:tr>
                   <w:tr>
                     <w:trPr>
-                      <w:divId w:val="283731619"/>
+                      <w:divId w:val="862397979"/>
                       <w:tblCellSpacing w:w="15" w:type="dxa"/>
                     </w:trPr>
                     <w:tc>
@@ -896,7 +1627,7 @@
                 </w:tbl>
                 <w:p>
                   <w:pPr>
-                    <w:divId w:val="283731619"/>
+                    <w:divId w:val="862397979"/>
                     <w:rPr>
                       <w:rFonts w:eastAsia="Times New Roman"/>
                       <w:noProof/>
@@ -939,8 +1670,8 @@
     </w:sdt>
     <w:p/>
     <w:sectPr>
-      <w:headerReference w:type="default" r:id="rId7"/>
-      <w:footerReference w:type="default" r:id="rId8"/>
+      <w:headerReference w:type="default" r:id="rId15"/>
+      <w:footerReference w:type="default" r:id="rId16"/>
       <w:pgSz w:w="12240" w:h="15840"/>
       <w:pgMar w:top="1440" w:right="1440" w:bottom="1440" w:left="1440" w:header="708" w:footer="708" w:gutter="0"/>
       <w:cols w:space="708"/>
@@ -1009,7 +1740,7 @@
           <w:rPr>
             <w:noProof/>
           </w:rPr>
-          <w:t>2</w:t>
+          <w:t>3</w:t>
         </w:r>
         <w:r>
           <w:rPr>
@@ -1060,8 +1791,13 @@
       <w:pStyle w:val="Header"/>
     </w:pPr>
     <w:r>
-      <w:t>Philipp Omenitsch</w:t>
+      <w:t xml:space="preserve">Philipp </w:t>
     </w:r>
+    <w:proofErr w:type="spellStart"/>
+    <w:r>
+      <w:t>Omenitsch</w:t>
+    </w:r>
+    <w:proofErr w:type="spellEnd"/>
     <w:r>
       <w:tab/>
     </w:r>
@@ -2112,7 +2848,7 @@
 </file>
 
 <file path=customXml/itemProps1.xml><?xml version="1.0" encoding="utf-8"?>
-<ds:datastoreItem xmlns:ds="http://schemas.openxmlformats.org/officeDocument/2006/customXml" ds:itemID="{7F63B5F9-129D-4AAA-A903-DDEB2B9BEF05}">
+<ds:datastoreItem xmlns:ds="http://schemas.openxmlformats.org/officeDocument/2006/customXml" ds:itemID="{BB8D00F6-65BE-43D9-AC08-D4A9D92A806B}">
   <ds:schemaRefs>
     <ds:schemaRef ds:uri="http://schemas.openxmlformats.org/officeDocument/2006/bibliography"/>
   </ds:schemaRefs>

</xml_diff>